<commit_message>
Changed main cover, updated about section, fixed pdf, added view portfolio button in home page, added favicon
</commit_message>
<xml_diff>
--- a/frontend/public/assets/Campoverde_Felipe.docx
+++ b/frontend/public/assets/Campoverde_Felipe.docx
@@ -316,7 +316,7 @@
           <w:szCs w:val="22"/>
           <w:rtl w:val="0"/>
         </w:rPr>
-        <w:t xml:space="preserve">Blacksburg, VA                                                 </w:t>
+        <w:t xml:space="preserve">Blacksburg, VA                         </w:t>
       </w:r>
       <w:r>
         <w:rPr>
@@ -867,7 +867,7 @@
           <w:szCs w:val="22"/>
           <w:rtl w:val="0"/>
         </w:rPr>
-        <w:t xml:space="preserve">Blacksburg, VA                                                       </w:t>
+        <w:t xml:space="preserve">Blacksburg, VA                                                     </w:t>
       </w:r>
       <w:r>
         <w:rPr>

</xml_diff>